<commit_message>
first pdfs in deliverables
</commit_message>
<xml_diff>
--- a/Raw File/SystemDesignDocument_Rated nuovo.docx
+++ b/Raw File/SystemDesignDocument_Rated nuovo.docx
@@ -216,26 +216,7 @@
           <w:lang w:val="en-US"/>
         </w:rPr>
         <w:br/>
-      </w:r>
-      <w:proofErr w:type="spellStart"/>
-      <w:r>
-        <w:rPr>
-          <w:rFonts w:ascii="Arial" w:hAnsi="Arial"/>
-          <w:b/>
-          <w:sz w:val="36"/>
-          <w:lang w:val="en-US"/>
-        </w:rPr>
-        <w:t>Versione</w:t>
-      </w:r>
-      <w:proofErr w:type="spellEnd"/>
-      <w:r>
-        <w:rPr>
-          <w:rFonts w:ascii="Arial" w:hAnsi="Arial"/>
-          <w:b/>
-          <w:sz w:val="36"/>
-          <w:lang w:val="en-US"/>
-        </w:rPr>
-        <w:t xml:space="preserve"> </w:t>
+        <w:t xml:space="preserve">Versione </w:t>
       </w:r>
       <w:r>
         <w:rPr>
@@ -1511,7 +1492,13 @@
               <w:rPr>
                 <w:sz w:val="20"/>
               </w:rPr>
-              <w:t>Modifiche alle sezioni descrittive del testo e ai diagramma</w:t>
+              <w:t>Modifiche alle sezioni descrittive del testo e ai diagramm</w:t>
+            </w:r>
+            <w:r>
+              <w:rPr>
+                <w:sz w:val="20"/>
+              </w:rPr>
+              <w:t>i</w:t>
             </w:r>
           </w:p>
         </w:tc>

</xml_diff>